<commit_message>
Added links to writeup
</commit_message>
<xml_diff>
--- a/Junhong_Lin_project1.docx
+++ b/Junhong_Lin_project1.docx
@@ -13,24 +13,84 @@
         <w:t>unhong_Lin_project1_writeup</w:t>
       </w:r>
     </w:p>
+    <w:p>
+      <w:pPr>
+        <w:rPr>
+          <w:lang w:val="en-US"/>
+        </w:rPr>
+      </w:pPr>
+      <w:r>
+        <w:t>W</w:t>
+      </w:r>
+      <w:r>
+        <w:rPr>
+          <w:rFonts w:hint="eastAsia"/>
+        </w:rPr>
+        <w:t>ebsite</w:t>
+      </w:r>
+      <w:r>
+        <w:rPr>
+          <w:lang w:val="en-US"/>
+        </w:rPr>
+        <w:t>:</w:t>
+      </w:r>
+      <w:r>
+        <w:t xml:space="preserve"> </w:t>
+      </w:r>
+      <w:r>
+        <w:rPr>
+          <w:lang w:val="en-US"/>
+        </w:rPr>
+        <w:t>https://junhonglin-creator.github.io/</w:t>
+      </w:r>
+    </w:p>
+    <w:p>
+      <w:pPr>
+        <w:rPr>
+          <w:rFonts w:hint="eastAsia"/>
+          <w:lang w:val="en-US"/>
+        </w:rPr>
+      </w:pPr>
+      <w:r>
+        <w:rPr>
+          <w:rFonts w:hint="eastAsia"/>
+          <w:lang w:val="en-US"/>
+        </w:rPr>
+        <w:t>R</w:t>
+      </w:r>
+      <w:r>
+        <w:rPr>
+          <w:lang w:val="en-US"/>
+        </w:rPr>
+        <w:t>epo:</w:t>
+      </w:r>
+      <w:r>
+        <w:t xml:space="preserve"> </w:t>
+      </w:r>
+      <w:r>
+        <w:rPr>
+          <w:lang w:val="en-US"/>
+        </w:rPr>
+        <w:t>https://github.com/JunhongLin-creator/JunhongLin-creator.github.io</w:t>
+      </w:r>
+    </w:p>
     <w:p/>
     <w:p>
-      <w:r>
+      <w:pPr>
         <w:rPr>
           <w:rFonts w:hint="eastAsia"/>
         </w:rPr>
+      </w:pPr>
+    </w:p>
+    <w:p>
+      <w:r>
+        <w:rPr>
+          <w:rFonts w:hint="eastAsia"/>
+        </w:rPr>
         <w:t>T</w:t>
       </w:r>
       <w:r>
-        <w:t xml:space="preserve">he most challenging part of this assignment is to utilize all </w:t>
-      </w:r>
-      <w:proofErr w:type="spellStart"/>
-      <w:r>
-        <w:t>css</w:t>
-      </w:r>
-      <w:proofErr w:type="spellEnd"/>
-      <w:r>
-        <w:t xml:space="preserve"> properties required at least once and to make the website mobile friendly. To accomplish this, it is often required to adjust the size of texts and images so that it is easer to read. This assignment overall took me </w:t>
+        <w:t xml:space="preserve">he most challenging part of this assignment is to utilize all css properties required at least once and to make the website mobile friendly. To accomplish this, it is often required to adjust the size of texts and images so that it is easer to read. This assignment overall took me </w:t>
       </w:r>
       <w:r>
         <w:t xml:space="preserve">about </w:t>
@@ -60,15 +120,7 @@
         <w:t>resize</w:t>
       </w:r>
       <w:r>
-        <w:t xml:space="preserve"> the image if the screen size is too </w:t>
-      </w:r>
-      <w:proofErr w:type="gramStart"/>
-      <w:r>
-        <w:t>small(</w:t>
-      </w:r>
-      <w:proofErr w:type="gramEnd"/>
-      <w:r>
-        <w:t>&lt;</w:t>
+        <w:t xml:space="preserve"> the image if the screen size is too small(&lt;</w:t>
       </w:r>
       <w:r>
         <w:t>4</w:t>
@@ -115,15 +167,7 @@
         <w:t>add background images, change</w:t>
       </w:r>
       <w:r>
-        <w:t xml:space="preserve"> the style of the scrollbar, and add some icons to create a theme for the website, making the website look more professional. Another interesting idea I have is to add drop down menu to the navbar to allow quick access to certain part of my page. For example, if I have plenty projects to show, a </w:t>
-      </w:r>
-      <w:proofErr w:type="gramStart"/>
-      <w:r>
-        <w:t>drop down</w:t>
-      </w:r>
-      <w:proofErr w:type="gramEnd"/>
-      <w:r>
-        <w:t xml:space="preserve"> menu under ‘Project’ will enable user to quickly jump to the project </w:t>
+        <w:t xml:space="preserve"> the style of the scrollbar, and add some icons to create a theme for the website, making the website look more professional. Another interesting idea I have is to add drop down menu to the navbar to allow quick access to certain part of my page. For example, if I have plenty projects to show, a drop down menu under ‘Project’ will enable user to quickly jump to the project </w:t>
       </w:r>
       <w:r>
         <w:t>interested.</w:t>

</xml_diff>